<commit_message>
Update topic 8, 9 and final lab
</commit_message>
<xml_diff>
--- a/MOD08-Methods/Laboratorio/INFO1_MOD08_LAB_FINAL.docx
+++ b/MOD08-Methods/Laboratorio/INFO1_MOD08_LAB_FINAL.docx
@@ -1,34 +1,63 @@
 
 <file path=word/document.xml><?xml version="1.0" encoding="utf-8"?>
-<w:document xmlns:wpc="http://schemas.microsoft.com/office/word/2010/wordprocessingCanvas" xmlns:cx="http://schemas.microsoft.com/office/drawing/2014/chartex" xmlns:cx1="http://schemas.microsoft.com/office/drawing/2015/9/8/chartex" xmlns:cx2="http://schemas.microsoft.com/office/drawing/2015/10/21/chartex" xmlns:cx3="http://schemas.microsoft.com/office/drawing/2016/5/9/chartex" xmlns:cx4="http://schemas.microsoft.com/office/drawing/2016/5/10/chartex" xmlns:cx5="http://schemas.microsoft.com/office/drawing/2016/5/11/chartex" xmlns:cx6="http://schemas.microsoft.com/office/drawing/2016/5/12/chartex" xmlns:cx7="http://schemas.microsoft.com/office/drawing/2016/5/13/chartex" xmlns:cx8="http://schemas.microsoft.com/office/drawing/2016/5/14/chartex" xmlns:mc="http://schemas.openxmlformats.org/markup-compatibility/2006" xmlns:aink="http://schemas.microsoft.com/office/drawing/2016/ink" xmlns:am3d="http://schemas.microsoft.com/office/drawing/2017/model3d" xmlns:o="urn:schemas-microsoft-com:office:office" xmlns:r="http://schemas.openxmlformats.org/officeDocument/2006/relationships" xmlns:m="http://schemas.openxmlformats.org/officeDocument/2006/math" xmlns:v="urn:schemas-microsoft-com:vml" xmlns:wp14="http://schemas.microsoft.com/office/word/2010/wordprocessingDrawing" xmlns:wp="http://schemas.openxmlformats.org/drawingml/2006/wordprocessingDrawing" xmlns:w10="urn:schemas-microsoft-com:office:word" xmlns:w="http://schemas.openxmlformats.org/wordprocessingml/2006/main" xmlns:w14="http://schemas.microsoft.com/office/word/2010/wordml" xmlns:w15="http://schemas.microsoft.com/office/word/2012/wordml" xmlns:w16cex="http://schemas.microsoft.com/office/word/2018/wordml/cex" xmlns:w16cid="http://schemas.microsoft.com/office/word/2016/wordml/cid" xmlns:w16="http://schemas.microsoft.com/office/word/2018/wordml" xmlns:w16se="http://schemas.microsoft.com/office/word/2015/wordml/symex" xmlns:wpg="http://schemas.microsoft.com/office/word/2010/wordprocessingGroup" xmlns:wpi="http://schemas.microsoft.com/office/word/2010/wordprocessingInk" xmlns:wne="http://schemas.microsoft.com/office/word/2006/wordml" xmlns:wps="http://schemas.microsoft.com/office/word/2010/wordprocessingShape" mc:Ignorable="w14 w15 w16se w16cid w16 w16cex wp14">
+<w:document xmlns:wpc="http://schemas.microsoft.com/office/word/2010/wordprocessingCanvas" xmlns:cx="http://schemas.microsoft.com/office/drawing/2014/chartex" xmlns:cx1="http://schemas.microsoft.com/office/drawing/2015/9/8/chartex" xmlns:cx2="http://schemas.microsoft.com/office/drawing/2015/10/21/chartex" xmlns:cx3="http://schemas.microsoft.com/office/drawing/2016/5/9/chartex" xmlns:cx4="http://schemas.microsoft.com/office/drawing/2016/5/10/chartex" xmlns:cx5="http://schemas.microsoft.com/office/drawing/2016/5/11/chartex" xmlns:cx6="http://schemas.microsoft.com/office/drawing/2016/5/12/chartex" xmlns:cx7="http://schemas.microsoft.com/office/drawing/2016/5/13/chartex" xmlns:cx8="http://schemas.microsoft.com/office/drawing/2016/5/14/chartex" xmlns:mc="http://schemas.openxmlformats.org/markup-compatibility/2006" xmlns:aink="http://schemas.microsoft.com/office/drawing/2016/ink" xmlns:am3d="http://schemas.microsoft.com/office/drawing/2017/model3d" xmlns:o="urn:schemas-microsoft-com:office:office" xmlns:oel="http://schemas.microsoft.com/office/2019/extlst" xmlns:r="http://schemas.openxmlformats.org/officeDocument/2006/relationships" xmlns:m="http://schemas.openxmlformats.org/officeDocument/2006/math" xmlns:v="urn:schemas-microsoft-com:vml" xmlns:wp14="http://schemas.microsoft.com/office/word/2010/wordprocessingDrawing" xmlns:wp="http://schemas.openxmlformats.org/drawingml/2006/wordprocessingDrawing" xmlns:w10="urn:schemas-microsoft-com:office:word" xmlns:w="http://schemas.openxmlformats.org/wordprocessingml/2006/main" xmlns:w14="http://schemas.microsoft.com/office/word/2010/wordml" xmlns:w15="http://schemas.microsoft.com/office/word/2012/wordml" xmlns:w16cex="http://schemas.microsoft.com/office/word/2018/wordml/cex" xmlns:w16cid="http://schemas.microsoft.com/office/word/2016/wordml/cid" xmlns:w16="http://schemas.microsoft.com/office/word/2018/wordml" xmlns:w16sdtdh="http://schemas.microsoft.com/office/word/2020/wordml/sdtdatahash" xmlns:w16se="http://schemas.microsoft.com/office/word/2015/wordml/symex" xmlns:wpg="http://schemas.microsoft.com/office/word/2010/wordprocessingGroup" xmlns:wpi="http://schemas.microsoft.com/office/word/2010/wordprocessingInk" xmlns:wne="http://schemas.microsoft.com/office/word/2006/wordml" xmlns:wps="http://schemas.microsoft.com/office/word/2010/wordprocessingShape" mc:Ignorable="w14 w15 w16se w16cid w16 w16cex w16sdtdh wp14">
   <w:body>
     <w:p>
       <w:pPr>
         <w:jc w:val="center"/>
         <w:rPr>
           <w:rFonts w:ascii="Helvetica" w:hAnsi="Helvetica" w:cs="Helvetica"/>
-          <w:lang w:val="es-MX"/>
-        </w:rPr>
-      </w:pPr>
-      <w:r>
-        <w:rPr>
-          <w:rFonts w:ascii="Helvetica" w:hAnsi="Helvetica" w:cs="Helvetica"/>
-          <w:lang w:val="es-MX"/>
-        </w:rPr>
-        <w:t>Informática I – Prepa Tec Campus Eugenio Garza Lagüera</w:t>
-      </w:r>
-      <w:r>
-        <w:rPr>
-          <w:rFonts w:ascii="Helvetica" w:hAnsi="Helvetica" w:cs="Helvetica"/>
-          <w:lang w:val="es-MX"/>
+        </w:rPr>
+      </w:pPr>
+      <w:r>
+        <w:rPr>
+          <w:rFonts w:ascii="Helvetica" w:hAnsi="Helvetica" w:cs="Helvetica"/>
+        </w:rPr>
+        <w:t>Computer Science</w:t>
+      </w:r>
+      <w:r>
+        <w:rPr>
+          <w:rFonts w:ascii="Helvetica" w:hAnsi="Helvetica" w:cs="Helvetica"/>
+        </w:rPr>
+        <w:t xml:space="preserve"> I – </w:t>
+      </w:r>
+      <w:proofErr w:type="spellStart"/>
+      <w:r>
+        <w:rPr>
+          <w:rFonts w:ascii="Helvetica" w:hAnsi="Helvetica" w:cs="Helvetica"/>
+        </w:rPr>
+        <w:t>Prepa</w:t>
+      </w:r>
+      <w:proofErr w:type="spellEnd"/>
+      <w:r>
+        <w:rPr>
+          <w:rFonts w:ascii="Helvetica" w:hAnsi="Helvetica" w:cs="Helvetica"/>
+        </w:rPr>
+        <w:t xml:space="preserve"> Tec Campus Eugenio Garza </w:t>
+      </w:r>
+      <w:proofErr w:type="spellStart"/>
+      <w:r>
+        <w:rPr>
+          <w:rFonts w:ascii="Helvetica" w:hAnsi="Helvetica" w:cs="Helvetica"/>
+        </w:rPr>
+        <w:t>Lagüera</w:t>
+      </w:r>
+      <w:proofErr w:type="spellEnd"/>
+      <w:r>
+        <w:rPr>
+          <w:rFonts w:ascii="Helvetica" w:hAnsi="Helvetica" w:cs="Helvetica"/>
         </w:rPr>
         <w:br/>
-        <w:t>Proyecto Final</w:t>
-      </w:r>
-      <w:r>
-        <w:rPr>
-          <w:rFonts w:ascii="Helvetica" w:hAnsi="Helvetica" w:cs="Helvetica"/>
-          <w:lang w:val="es-MX"/>
+      </w:r>
+      <w:r>
+        <w:rPr>
+          <w:rFonts w:ascii="Helvetica" w:hAnsi="Helvetica" w:cs="Helvetica"/>
+        </w:rPr>
+        <w:t>Final Lab</w:t>
+      </w:r>
+      <w:r>
+        <w:rPr>
+          <w:rFonts w:ascii="Helvetica" w:hAnsi="Helvetica" w:cs="Helvetica"/>
         </w:rPr>
         <w:br/>
       </w:r>
@@ -38,15 +67,19 @@
         <w:pStyle w:val="Heading2"/>
         <w:rPr>
           <w:rFonts w:ascii="Helvetica" w:hAnsi="Helvetica"/>
-          <w:lang w:val="es-ES"/>
-        </w:rPr>
-      </w:pPr>
-      <w:r>
-        <w:rPr>
-          <w:rFonts w:ascii="Helvetica" w:hAnsi="Helvetica"/>
-          <w:lang w:val="es-ES"/>
-        </w:rPr>
-        <w:t>Sección 1</w:t>
+        </w:rPr>
+      </w:pPr>
+      <w:r>
+        <w:rPr>
+          <w:rFonts w:ascii="Helvetica" w:hAnsi="Helvetica"/>
+        </w:rPr>
+        <w:t>Section</w:t>
+      </w:r>
+      <w:r>
+        <w:rPr>
+          <w:rFonts w:ascii="Helvetica" w:hAnsi="Helvetica"/>
+        </w:rPr>
+        <w:t xml:space="preserve"> 1</w:t>
       </w:r>
     </w:p>
     <w:p>
@@ -58,28 +91,18 @@
         </w:numPr>
         <w:rPr>
           <w:rFonts w:ascii="Helvetica" w:hAnsi="Helvetica"/>
-          <w:lang w:val="es-ES"/>
-        </w:rPr>
-      </w:pPr>
-      <w:r>
-        <w:rPr>
-          <w:rFonts w:ascii="Helvetica" w:hAnsi="Helvetica"/>
-          <w:lang w:val="es-ES"/>
-        </w:rPr>
-        <w:t>Ingresa al portal</w:t>
-      </w:r>
-      <w:r>
-        <w:rPr>
-          <w:rFonts w:ascii="Helvetica" w:hAnsi="Helvetica"/>
-          <w:lang w:val="es-ES"/>
-        </w:rPr>
-        <w:t xml:space="preserve"> </w:t>
+        </w:rPr>
+      </w:pPr>
+      <w:r>
+        <w:rPr>
+          <w:rFonts w:ascii="Helvetica" w:hAnsi="Helvetica"/>
+        </w:rPr>
+        <w:t xml:space="preserve">Open </w:t>
       </w:r>
       <w:proofErr w:type="spellStart"/>
       <w:r>
         <w:rPr>
           <w:rFonts w:ascii="Helvetica" w:hAnsi="Helvetica"/>
-          <w:lang w:val="es-ES"/>
         </w:rPr>
         <w:t>CodingBat</w:t>
       </w:r>
@@ -87,16 +110,20 @@
       <w:r>
         <w:rPr>
           <w:rFonts w:ascii="Helvetica" w:hAnsi="Helvetica"/>
-          <w:lang w:val="es-ES"/>
-        </w:rPr>
-        <w:t xml:space="preserve"> y crea una cuenta utilizando tu correo de alumno.</w:t>
+        </w:rPr>
+        <w:t xml:space="preserve"> and c</w:t>
+      </w:r>
+      <w:r>
+        <w:rPr>
+          <w:rFonts w:ascii="Helvetica" w:hAnsi="Helvetica"/>
+        </w:rPr>
+        <w:t>reate a new account using your student tec account (A0XXXXXX@tec.mx)</w:t>
       </w:r>
     </w:p>
     <w:p>
       <w:pPr>
         <w:rPr>
           <w:rFonts w:ascii="Helvetica" w:hAnsi="Helvetica"/>
-          <w:lang w:val="es-ES"/>
         </w:rPr>
       </w:pPr>
       <w:hyperlink r:id="rId5" w:history="1">
@@ -104,7 +131,6 @@
           <w:rPr>
             <w:rStyle w:val="Hyperlink"/>
             <w:rFonts w:ascii="Helvetica" w:hAnsi="Helvetica"/>
-            <w:lang w:val="es-ES"/>
           </w:rPr>
           <w:t>https://codingbat.com/java</w:t>
         </w:r>
@@ -114,7 +140,6 @@
       <w:pPr>
         <w:rPr>
           <w:rFonts w:ascii="Helvetica" w:hAnsi="Helvetica" w:cs="Helvetica"/>
-          <w:lang w:val="es-MX"/>
         </w:rPr>
       </w:pPr>
       <w:r>
@@ -200,7 +225,6 @@
         <w:rPr>
           <w:rFonts w:ascii="Helvetica" w:hAnsi="Helvetica" w:cs="Helvetica"/>
           <w:noProof/>
-          <w:lang w:val="es-MX"/>
         </w:rPr>
         <w:drawing>
           <wp:inline distT="0" distB="0" distL="0" distR="0" wp14:anchorId="267502AC" wp14:editId="71F44471">
@@ -243,7 +267,6 @@
       <w:pPr>
         <w:rPr>
           <w:rFonts w:ascii="Helvetica" w:hAnsi="Helvetica" w:cs="Helvetica"/>
-          <w:lang w:val="es-MX"/>
         </w:rPr>
       </w:pPr>
       <w:r>
@@ -303,22 +326,27 @@
         </w:numPr>
         <w:rPr>
           <w:rFonts w:ascii="Helvetica" w:hAnsi="Helvetica" w:cs="Helvetica"/>
-          <w:lang w:val="es-MX"/>
-        </w:rPr>
-      </w:pPr>
-      <w:r>
-        <w:rPr>
-          <w:rFonts w:ascii="Helvetica" w:hAnsi="Helvetica" w:cs="Helvetica"/>
-          <w:lang w:val="es-MX"/>
-        </w:rPr>
-        <w:t>Haz click en la sección de preferencias.</w:t>
-      </w:r>
+        </w:rPr>
+      </w:pPr>
+      <w:r>
+        <w:rPr>
+          <w:rFonts w:ascii="Helvetica" w:hAnsi="Helvetica" w:cs="Helvetica"/>
+        </w:rPr>
+        <w:t xml:space="preserve">Click the preferences </w:t>
+      </w:r>
+      <w:proofErr w:type="gramStart"/>
+      <w:r>
+        <w:rPr>
+          <w:rFonts w:ascii="Helvetica" w:hAnsi="Helvetica" w:cs="Helvetica"/>
+        </w:rPr>
+        <w:t>section</w:t>
+      </w:r>
+      <w:proofErr w:type="gramEnd"/>
     </w:p>
     <w:p>
       <w:pPr>
         <w:rPr>
           <w:rFonts w:ascii="Helvetica" w:hAnsi="Helvetica" w:cs="Helvetica"/>
-          <w:lang w:val="es-MX"/>
         </w:rPr>
       </w:pPr>
       <w:r>
@@ -373,7 +401,6 @@
       <w:pPr>
         <w:rPr>
           <w:rFonts w:ascii="Helvetica" w:hAnsi="Helvetica" w:cs="Helvetica"/>
-          <w:lang w:val="es-MX"/>
         </w:rPr>
       </w:pPr>
     </w:p>
@@ -386,71 +413,82 @@
         </w:numPr>
         <w:rPr>
           <w:rFonts w:ascii="Helvetica" w:hAnsi="Helvetica" w:cs="Helvetica"/>
-          <w:lang w:val="es-MX"/>
-        </w:rPr>
-      </w:pPr>
-      <w:r>
-        <w:rPr>
-          <w:rFonts w:ascii="Helvetica" w:hAnsi="Helvetica" w:cs="Helvetica"/>
-          <w:lang w:val="es-MX"/>
-        </w:rPr>
-        <w:t>En la sección de “Teacher Share”, agrega el correo de tu maestro (</w:t>
-      </w:r>
-      <w:r>
-        <w:rPr>
-          <w:rFonts w:ascii="Helvetica" w:hAnsi="Helvetica"/>
-        </w:rPr>
-        <w:fldChar w:fldCharType="begin"/>
-      </w:r>
-      <w:r>
-        <w:rPr>
-          <w:rFonts w:ascii="Helvetica" w:hAnsi="Helvetica"/>
-          <w:lang w:val="es-ES"/>
-        </w:rPr>
-        <w:instrText xml:space="preserve"> HYPERLINK "mailto:omardil@tec.mx" </w:instrText>
-      </w:r>
-      <w:r>
-        <w:rPr>
-          <w:rFonts w:ascii="Helvetica" w:hAnsi="Helvetica"/>
-        </w:rPr>
-        <w:fldChar w:fldCharType="separate"/>
-      </w:r>
-      <w:r>
-        <w:rPr>
-          <w:rStyle w:val="Hyperlink"/>
-          <w:rFonts w:ascii="Helvetica" w:hAnsi="Helvetica" w:cs="Helvetica"/>
-          <w:lang w:val="es-MX"/>
-        </w:rPr>
-        <w:t>omardil@tec.mx</w:t>
-      </w:r>
-      <w:r>
-        <w:rPr>
-          <w:rStyle w:val="Hyperlink"/>
-          <w:rFonts w:ascii="Helvetica" w:hAnsi="Helvetica" w:cs="Helvetica"/>
-          <w:lang w:val="es-MX"/>
-        </w:rPr>
-        <w:fldChar w:fldCharType="end"/>
-      </w:r>
-      <w:r>
-        <w:rPr>
-          <w:rFonts w:ascii="Helvetica" w:hAnsi="Helvetica" w:cs="Helvetica"/>
-          <w:lang w:val="es-MX"/>
-        </w:rPr>
-        <w:t xml:space="preserve">) y haz click en </w:t>
+        </w:rPr>
+      </w:pPr>
+      <w:r>
+        <w:rPr>
+          <w:rFonts w:ascii="Helvetica" w:hAnsi="Helvetica" w:cs="Helvetica"/>
+        </w:rPr>
+        <w:t xml:space="preserve">In </w:t>
       </w:r>
       <w:r>
         <w:rPr>
           <w:rFonts w:ascii="Helvetica" w:hAnsi="Helvetica" w:cs="Helvetica"/>
           <w:b/>
           <w:bCs/>
-          <w:lang w:val="es-MX"/>
+        </w:rPr>
+        <w:t xml:space="preserve">Teacher </w:t>
+      </w:r>
+      <w:proofErr w:type="gramStart"/>
+      <w:r>
+        <w:rPr>
+          <w:rFonts w:ascii="Helvetica" w:hAnsi="Helvetica" w:cs="Helvetica"/>
+          <w:b/>
+          <w:bCs/>
         </w:rPr>
         <w:t>Share</w:t>
       </w:r>
       <w:r>
         <w:rPr>
           <w:rFonts w:ascii="Helvetica" w:hAnsi="Helvetica" w:cs="Helvetica"/>
-          <w:lang w:val="es-MX"/>
+        </w:rPr>
+        <w:t>,  add</w:t>
+      </w:r>
+      <w:proofErr w:type="gramEnd"/>
+      <w:r>
+        <w:rPr>
+          <w:rFonts w:ascii="Helvetica" w:hAnsi="Helvetica" w:cs="Helvetica"/>
+        </w:rPr>
+        <w:t xml:space="preserve"> your teacher’s email</w:t>
+      </w:r>
+      <w:r>
+        <w:rPr>
+          <w:rFonts w:ascii="Helvetica" w:hAnsi="Helvetica" w:cs="Helvetica"/>
+        </w:rPr>
+        <w:t xml:space="preserve"> (</w:t>
+      </w:r>
+      <w:hyperlink r:id="rId9" w:history="1">
+        <w:r>
+          <w:rPr>
+            <w:rStyle w:val="Hyperlink"/>
+            <w:rFonts w:ascii="Helvetica" w:hAnsi="Helvetica" w:cs="Helvetica"/>
+          </w:rPr>
+          <w:t>omardil@tec.mx</w:t>
+        </w:r>
+      </w:hyperlink>
+      <w:r>
+        <w:rPr>
+          <w:rFonts w:ascii="Helvetica" w:hAnsi="Helvetica" w:cs="Helvetica"/>
+        </w:rPr>
+        <w:t xml:space="preserve">) </w:t>
+      </w:r>
+      <w:r>
+        <w:rPr>
+          <w:rFonts w:ascii="Helvetica" w:hAnsi="Helvetica" w:cs="Helvetica"/>
+        </w:rPr>
+        <w:t xml:space="preserve">and click on </w:t>
+      </w:r>
+      <w:r>
+        <w:rPr>
+          <w:rFonts w:ascii="Helvetica" w:hAnsi="Helvetica" w:cs="Helvetica"/>
+          <w:b/>
+          <w:bCs/>
+        </w:rPr>
+        <w:t>Share</w:t>
+      </w:r>
+      <w:r>
+        <w:rPr>
+          <w:rFonts w:ascii="Helvetica" w:hAnsi="Helvetica" w:cs="Helvetica"/>
         </w:rPr>
         <w:t>.</w:t>
       </w:r>
@@ -459,14 +497,12 @@
       <w:pPr>
         <w:rPr>
           <w:rFonts w:ascii="Helvetica" w:hAnsi="Helvetica" w:cs="Helvetica"/>
-          <w:lang w:val="es-MX"/>
         </w:rPr>
       </w:pPr>
       <w:r>
         <w:rPr>
           <w:rFonts w:ascii="Helvetica" w:hAnsi="Helvetica" w:cs="Helvetica"/>
           <w:noProof/>
-          <w:lang w:val="es-MX"/>
         </w:rPr>
         <w:drawing>
           <wp:inline distT="0" distB="0" distL="0" distR="0" wp14:anchorId="7BD2F8CA" wp14:editId="7087F5F2">
@@ -484,7 +520,7 @@
                     <pic:cNvPicPr/>
                   </pic:nvPicPr>
                   <pic:blipFill>
-                    <a:blip r:embed="rId9">
+                    <a:blip r:embed="rId10">
                       <a:extLst>
                         <a:ext uri="{28A0092B-C50C-407E-A947-70E740481C1C}">
                           <a14:useLocalDpi xmlns:a14="http://schemas.microsoft.com/office/drawing/2010/main" val="0"/>
@@ -513,47 +549,151 @@
     </w:p>
     <w:p>
       <w:pPr>
-        <w:pStyle w:val="Heading2"/>
-        <w:rPr>
-          <w:rFonts w:ascii="Helvetica" w:hAnsi="Helvetica"/>
-          <w:lang w:val="es-ES"/>
-        </w:rPr>
-      </w:pPr>
-      <w:r>
-        <w:rPr>
-          <w:rFonts w:ascii="Helvetica" w:hAnsi="Helvetica"/>
-          <w:lang w:val="es-ES"/>
-        </w:rPr>
-        <w:t>Sección 2</w:t>
-      </w:r>
-      <w:r>
-        <w:rPr>
-          <w:rFonts w:ascii="Helvetica" w:hAnsi="Helvetica"/>
-          <w:lang w:val="es-ES"/>
-        </w:rPr>
-        <w:t xml:space="preserve"> </w:t>
+        <w:spacing w:after="0" w:line="240" w:lineRule="auto"/>
+        <w:rPr>
+          <w:rFonts w:ascii="Helvetica" w:eastAsiaTheme="majorEastAsia" w:hAnsi="Helvetica" w:cstheme="majorBidi"/>
+          <w:color w:val="2F5496" w:themeColor="accent1" w:themeShade="BF"/>
+          <w:sz w:val="26"/>
+          <w:szCs w:val="26"/>
+        </w:rPr>
+      </w:pPr>
+      <w:r>
+        <w:rPr>
+          <w:rFonts w:ascii="Helvetica" w:hAnsi="Helvetica"/>
+        </w:rPr>
+        <w:br w:type="page"/>
       </w:r>
     </w:p>
     <w:p>
       <w:pPr>
-        <w:rPr>
-          <w:rFonts w:ascii="Helvetica" w:hAnsi="Helvetica"/>
-          <w:lang w:val="es-ES"/>
-        </w:rPr>
-      </w:pPr>
-      <w:r>
-        <w:rPr>
-          <w:rFonts w:ascii="Helvetica" w:hAnsi="Helvetica"/>
-          <w:lang w:val="es-ES"/>
-        </w:rPr>
-        <w:t xml:space="preserve">Resuelve </w:t>
-      </w:r>
-      <w:r>
-        <w:rPr>
-          <w:rFonts w:ascii="Helvetica" w:hAnsi="Helvetica"/>
-          <w:lang w:val="es-ES"/>
-        </w:rPr>
-        <w:t>los problemas necesarios para obtener la calificación deseada.</w:t>
+        <w:pStyle w:val="Heading2"/>
+        <w:rPr>
+          <w:rFonts w:ascii="Helvetica" w:hAnsi="Helvetica"/>
+        </w:rPr>
+      </w:pPr>
+      <w:r>
+        <w:rPr>
+          <w:rFonts w:ascii="Helvetica" w:hAnsi="Helvetica"/>
+        </w:rPr>
+        <w:lastRenderedPageBreak/>
+        <w:t>Section</w:t>
+      </w:r>
+      <w:r>
+        <w:rPr>
+          <w:rFonts w:ascii="Helvetica" w:hAnsi="Helvetica"/>
+        </w:rPr>
+        <w:t xml:space="preserve"> 2</w:t>
+      </w:r>
+      <w:r>
+        <w:rPr>
+          <w:rFonts w:ascii="Helvetica" w:hAnsi="Helvetica"/>
+        </w:rPr>
+        <w:t xml:space="preserve"> </w:t>
+      </w:r>
+    </w:p>
+    <w:p>
+      <w:pPr>
+        <w:rPr>
+          <w:rFonts w:ascii="Helvetica" w:hAnsi="Helvetica"/>
+        </w:rPr>
+      </w:pPr>
+      <w:proofErr w:type="spellStart"/>
+      <w:r>
+        <w:rPr>
+          <w:rFonts w:ascii="Helvetica" w:hAnsi="Helvetica"/>
+        </w:rPr>
+        <w:t>Resuelve</w:t>
+      </w:r>
+      <w:proofErr w:type="spellEnd"/>
+      <w:r>
+        <w:rPr>
+          <w:rFonts w:ascii="Helvetica" w:hAnsi="Helvetica"/>
+        </w:rPr>
+        <w:t xml:space="preserve"> </w:t>
+      </w:r>
+      <w:proofErr w:type="spellStart"/>
+      <w:r>
+        <w:rPr>
+          <w:rFonts w:ascii="Helvetica" w:hAnsi="Helvetica"/>
+        </w:rPr>
+        <w:t>los</w:t>
+      </w:r>
+      <w:proofErr w:type="spellEnd"/>
+      <w:r>
+        <w:rPr>
+          <w:rFonts w:ascii="Helvetica" w:hAnsi="Helvetica"/>
+        </w:rPr>
+        <w:t xml:space="preserve"> </w:t>
+      </w:r>
+      <w:proofErr w:type="spellStart"/>
+      <w:r>
+        <w:rPr>
+          <w:rFonts w:ascii="Helvetica" w:hAnsi="Helvetica"/>
+        </w:rPr>
+        <w:t>problemas</w:t>
+      </w:r>
+      <w:proofErr w:type="spellEnd"/>
+      <w:r>
+        <w:rPr>
+          <w:rFonts w:ascii="Helvetica" w:hAnsi="Helvetica"/>
+        </w:rPr>
+        <w:t xml:space="preserve"> </w:t>
+      </w:r>
+      <w:proofErr w:type="spellStart"/>
+      <w:r>
+        <w:rPr>
+          <w:rFonts w:ascii="Helvetica" w:hAnsi="Helvetica"/>
+        </w:rPr>
+        <w:t>necesarios</w:t>
+      </w:r>
+      <w:proofErr w:type="spellEnd"/>
+      <w:r>
+        <w:rPr>
+          <w:rFonts w:ascii="Helvetica" w:hAnsi="Helvetica"/>
+        </w:rPr>
+        <w:t xml:space="preserve"> para </w:t>
+      </w:r>
+      <w:proofErr w:type="spellStart"/>
+      <w:r>
+        <w:rPr>
+          <w:rFonts w:ascii="Helvetica" w:hAnsi="Helvetica"/>
+        </w:rPr>
+        <w:t>obtener</w:t>
+      </w:r>
+      <w:proofErr w:type="spellEnd"/>
+      <w:r>
+        <w:rPr>
+          <w:rFonts w:ascii="Helvetica" w:hAnsi="Helvetica"/>
+        </w:rPr>
+        <w:t xml:space="preserve"> la </w:t>
+      </w:r>
+      <w:proofErr w:type="spellStart"/>
+      <w:r>
+        <w:rPr>
+          <w:rFonts w:ascii="Helvetica" w:hAnsi="Helvetica"/>
+        </w:rPr>
+        <w:t>calificación</w:t>
+      </w:r>
+      <w:proofErr w:type="spellEnd"/>
+      <w:r>
+        <w:rPr>
+          <w:rFonts w:ascii="Helvetica" w:hAnsi="Helvetica"/>
+        </w:rPr>
+        <w:t xml:space="preserve"> </w:t>
+      </w:r>
+      <w:proofErr w:type="spellStart"/>
+      <w:r>
+        <w:rPr>
+          <w:rFonts w:ascii="Helvetica" w:hAnsi="Helvetica"/>
+        </w:rPr>
+        <w:t>deseada</w:t>
+      </w:r>
+      <w:proofErr w:type="spellEnd"/>
+      <w:r>
+        <w:rPr>
+          <w:rFonts w:ascii="Helvetica" w:hAnsi="Helvetica"/>
+        </w:rPr>
+        <w:t>.</w:t>
       </w:r>
     </w:p>
     <w:tbl>
@@ -585,12 +725,10 @@
             </w:pPr>
             <w:r>
               <w:rPr>
-                <w:rFonts w:ascii="Helvetica" w:eastAsia="Helvetica" w:hAnsi="Helvetica" w:cs="Helvetica"/>
+                <w:rFonts w:ascii="Helvetica" w:hAnsi="Helvetica" w:cs="Helvetica"/>
                 <w:b/>
-                <w:bCs/>
-                <w:lang w:val="es-MX"/>
-              </w:rPr>
-              <w:t>Sección</w:t>
+              </w:rPr>
+              <w:t>Coding bat Section</w:t>
             </w:r>
           </w:p>
         </w:tc>
@@ -606,7 +744,6 @@
                 <w:rFonts w:ascii="Helvetica" w:eastAsia="Helvetica" w:hAnsi="Helvetica" w:cs="Helvetica"/>
                 <w:b/>
                 <w:bCs/>
-                <w:lang w:val="es-MX"/>
               </w:rPr>
             </w:pPr>
             <w:r>
@@ -614,9 +751,8 @@
                 <w:rFonts w:ascii="Helvetica" w:eastAsia="Helvetica" w:hAnsi="Helvetica" w:cs="Helvetica"/>
                 <w:b/>
                 <w:bCs/>
-                <w:lang w:val="es-MX"/>
-              </w:rPr>
-              <w:t>Valor de cada ejercicio</w:t>
+              </w:rPr>
+              <w:t>Points</w:t>
             </w:r>
           </w:p>
         </w:tc>
@@ -638,9 +774,7 @@
             <w:r>
               <w:rPr>
                 <w:rFonts w:ascii="Helvetica" w:eastAsia="Helvetica" w:hAnsi="Helvetica" w:cs="Helvetica"/>
-                <w:lang w:val="es-MX"/>
-              </w:rPr>
-              <w:lastRenderedPageBreak/>
+              </w:rPr>
               <w:t>Java WarmUp-2</w:t>
             </w:r>
           </w:p>
@@ -654,13 +788,11 @@
               <w:jc w:val="center"/>
               <w:rPr>
                 <w:rFonts w:ascii="Helvetica" w:eastAsia="Helvetica" w:hAnsi="Helvetica" w:cs="Helvetica"/>
-                <w:lang w:val="es-MX"/>
               </w:rPr>
             </w:pPr>
             <w:r>
               <w:rPr>
                 <w:rFonts w:ascii="Helvetica" w:eastAsia="Helvetica" w:hAnsi="Helvetica" w:cs="Helvetica"/>
-                <w:lang w:val="es-MX"/>
               </w:rPr>
               <w:t>2</w:t>
             </w:r>
@@ -684,7 +816,6 @@
             <w:r>
               <w:rPr>
                 <w:rFonts w:ascii="Helvetica" w:eastAsia="Helvetica" w:hAnsi="Helvetica" w:cs="Helvetica"/>
-                <w:lang w:val="es-MX"/>
               </w:rPr>
               <w:t>Java String-1</w:t>
             </w:r>
@@ -699,13 +830,11 @@
               <w:jc w:val="center"/>
               <w:rPr>
                 <w:rFonts w:ascii="Helvetica" w:eastAsia="Helvetica" w:hAnsi="Helvetica" w:cs="Helvetica"/>
-                <w:lang w:val="es-MX"/>
               </w:rPr>
             </w:pPr>
             <w:r>
               <w:rPr>
                 <w:rFonts w:ascii="Helvetica" w:eastAsia="Helvetica" w:hAnsi="Helvetica" w:cs="Helvetica"/>
-                <w:lang w:val="es-MX"/>
               </w:rPr>
               <w:t>3</w:t>
             </w:r>
@@ -724,13 +853,11 @@
             <w:pPr>
               <w:rPr>
                 <w:rFonts w:ascii="Helvetica" w:eastAsia="Helvetica" w:hAnsi="Helvetica" w:cs="Helvetica"/>
-                <w:lang w:val="es-MX"/>
               </w:rPr>
             </w:pPr>
             <w:r>
               <w:rPr>
                 <w:rFonts w:ascii="Helvetica" w:eastAsia="Helvetica" w:hAnsi="Helvetica" w:cs="Helvetica"/>
-                <w:lang w:val="es-MX"/>
               </w:rPr>
               <w:t>Java String-</w:t>
             </w:r>
@@ -738,7 +865,6 @@
               <w:rPr>
                 <w:rFonts w:ascii="Helvetica" w:eastAsia="Helvetica" w:hAnsi="Helvetica" w:cs="Helvetica"/>
                 <w:bCs/>
-                <w:lang w:val="es-MX"/>
               </w:rPr>
               <w:t>2</w:t>
             </w:r>
@@ -753,13 +879,11 @@
               <w:jc w:val="center"/>
               <w:rPr>
                 <w:rFonts w:ascii="Helvetica" w:eastAsia="Helvetica" w:hAnsi="Helvetica" w:cs="Helvetica"/>
-                <w:lang w:val="es-MX"/>
               </w:rPr>
             </w:pPr>
             <w:r>
               <w:rPr>
                 <w:rFonts w:ascii="Helvetica" w:eastAsia="Helvetica" w:hAnsi="Helvetica" w:cs="Helvetica"/>
-                <w:lang w:val="es-MX"/>
               </w:rPr>
               <w:t>5</w:t>
             </w:r>
@@ -778,13 +902,11 @@
             <w:pPr>
               <w:rPr>
                 <w:rFonts w:ascii="Helvetica" w:eastAsia="Helvetica" w:hAnsi="Helvetica" w:cs="Helvetica"/>
-                <w:lang w:val="es-MX"/>
               </w:rPr>
             </w:pPr>
             <w:r>
               <w:rPr>
                 <w:rFonts w:ascii="Helvetica" w:eastAsia="Helvetica" w:hAnsi="Helvetica" w:cs="Helvetica"/>
-                <w:lang w:val="es-MX"/>
               </w:rPr>
               <w:t>Java String-3</w:t>
             </w:r>
@@ -799,13 +921,11 @@
               <w:jc w:val="center"/>
               <w:rPr>
                 <w:rFonts w:ascii="Helvetica" w:eastAsia="Helvetica" w:hAnsi="Helvetica" w:cs="Helvetica"/>
-                <w:lang w:val="es-MX"/>
               </w:rPr>
             </w:pPr>
             <w:r>
               <w:rPr>
                 <w:rFonts w:ascii="Helvetica" w:eastAsia="Helvetica" w:hAnsi="Helvetica" w:cs="Helvetica"/>
-                <w:lang w:val="es-MX"/>
               </w:rPr>
               <w:t>10</w:t>
             </w:r>
@@ -824,13 +944,11 @@
             <w:pPr>
               <w:rPr>
                 <w:rFonts w:ascii="Helvetica" w:eastAsia="Helvetica" w:hAnsi="Helvetica" w:cs="Helvetica"/>
-                <w:lang w:val="es-MX"/>
               </w:rPr>
             </w:pPr>
             <w:r>
               <w:rPr>
                 <w:rFonts w:ascii="Helvetica" w:eastAsia="Helvetica" w:hAnsi="Helvetica" w:cs="Helvetica"/>
-                <w:lang w:val="es-MX"/>
               </w:rPr>
               <w:t>Java Logic-1</w:t>
             </w:r>
@@ -845,13 +963,11 @@
               <w:jc w:val="center"/>
               <w:rPr>
                 <w:rFonts w:ascii="Helvetica" w:eastAsia="Helvetica" w:hAnsi="Helvetica" w:cs="Helvetica"/>
-                <w:lang w:val="es-MX"/>
               </w:rPr>
             </w:pPr>
             <w:r>
               <w:rPr>
                 <w:rFonts w:ascii="Helvetica" w:eastAsia="Helvetica" w:hAnsi="Helvetica" w:cs="Helvetica"/>
-                <w:lang w:val="es-MX"/>
               </w:rPr>
               <w:t>2</w:t>
             </w:r>
@@ -870,13 +986,11 @@
             <w:pPr>
               <w:rPr>
                 <w:rFonts w:ascii="Helvetica" w:eastAsia="Helvetica" w:hAnsi="Helvetica" w:cs="Helvetica"/>
-                <w:lang w:val="es-MX"/>
               </w:rPr>
             </w:pPr>
             <w:r>
               <w:rPr>
                 <w:rFonts w:ascii="Helvetica" w:eastAsia="Helvetica" w:hAnsi="Helvetica" w:cs="Helvetica"/>
-                <w:lang w:val="es-MX"/>
               </w:rPr>
               <w:t>Java Logic-2</w:t>
             </w:r>
@@ -891,13 +1005,11 @@
               <w:jc w:val="center"/>
               <w:rPr>
                 <w:rFonts w:ascii="Helvetica" w:eastAsia="Helvetica" w:hAnsi="Helvetica" w:cs="Helvetica"/>
-                <w:lang w:val="es-MX"/>
               </w:rPr>
             </w:pPr>
             <w:r>
               <w:rPr>
                 <w:rFonts w:ascii="Helvetica" w:eastAsia="Helvetica" w:hAnsi="Helvetica" w:cs="Helvetica"/>
-                <w:lang w:val="es-MX"/>
               </w:rPr>
               <w:t>5</w:t>
             </w:r>
@@ -916,13 +1028,11 @@
             <w:pPr>
               <w:rPr>
                 <w:rFonts w:ascii="Helvetica" w:eastAsia="Helvetica" w:hAnsi="Helvetica" w:cs="Helvetica"/>
-                <w:lang w:val="es-MX"/>
               </w:rPr>
             </w:pPr>
             <w:r>
               <w:rPr>
                 <w:rFonts w:ascii="Helvetica" w:eastAsia="Helvetica" w:hAnsi="Helvetica" w:cs="Helvetica"/>
-                <w:lang w:val="es-MX"/>
               </w:rPr>
               <w:t>Java Array-1</w:t>
             </w:r>
@@ -937,13 +1047,11 @@
               <w:jc w:val="center"/>
               <w:rPr>
                 <w:rFonts w:ascii="Helvetica" w:eastAsia="Helvetica" w:hAnsi="Helvetica" w:cs="Helvetica"/>
-                <w:lang w:val="es-MX"/>
               </w:rPr>
             </w:pPr>
             <w:r>
               <w:rPr>
                 <w:rFonts w:ascii="Helvetica" w:eastAsia="Helvetica" w:hAnsi="Helvetica" w:cs="Helvetica"/>
-                <w:lang w:val="es-MX"/>
               </w:rPr>
               <w:t>3</w:t>
             </w:r>
@@ -962,13 +1070,11 @@
             <w:pPr>
               <w:rPr>
                 <w:rFonts w:ascii="Helvetica" w:eastAsia="Helvetica" w:hAnsi="Helvetica" w:cs="Helvetica"/>
-                <w:lang w:val="es-MX"/>
               </w:rPr>
             </w:pPr>
             <w:r>
               <w:rPr>
                 <w:rFonts w:ascii="Helvetica" w:eastAsia="Helvetica" w:hAnsi="Helvetica" w:cs="Helvetica"/>
-                <w:lang w:val="es-MX"/>
               </w:rPr>
               <w:t>Java Array-2</w:t>
             </w:r>
@@ -983,13 +1089,11 @@
               <w:jc w:val="center"/>
               <w:rPr>
                 <w:rFonts w:ascii="Helvetica" w:eastAsia="Helvetica" w:hAnsi="Helvetica" w:cs="Helvetica"/>
-                <w:lang w:val="es-MX"/>
               </w:rPr>
             </w:pPr>
             <w:r>
               <w:rPr>
                 <w:rFonts w:ascii="Helvetica" w:eastAsia="Helvetica" w:hAnsi="Helvetica" w:cs="Helvetica"/>
-                <w:lang w:val="es-MX"/>
               </w:rPr>
               <w:t>5</w:t>
             </w:r>
@@ -1008,13 +1112,11 @@
             <w:pPr>
               <w:rPr>
                 <w:rFonts w:ascii="Helvetica" w:eastAsia="Helvetica" w:hAnsi="Helvetica" w:cs="Helvetica"/>
-                <w:lang w:val="es-MX"/>
               </w:rPr>
             </w:pPr>
             <w:r>
               <w:rPr>
                 <w:rFonts w:ascii="Helvetica" w:eastAsia="Helvetica" w:hAnsi="Helvetica" w:cs="Helvetica"/>
-                <w:lang w:val="es-MX"/>
               </w:rPr>
               <w:t>Java Array-3</w:t>
             </w:r>
@@ -1029,13 +1131,11 @@
               <w:jc w:val="center"/>
               <w:rPr>
                 <w:rFonts w:ascii="Helvetica" w:eastAsia="Helvetica" w:hAnsi="Helvetica" w:cs="Helvetica"/>
-                <w:lang w:val="es-MX"/>
               </w:rPr>
             </w:pPr>
             <w:r>
               <w:rPr>
                 <w:rFonts w:ascii="Helvetica" w:eastAsia="Helvetica" w:hAnsi="Helvetica" w:cs="Helvetica"/>
-                <w:lang w:val="es-MX"/>
               </w:rPr>
               <w:t>10</w:t>
             </w:r>
@@ -1048,7 +1148,6 @@
         <w:jc w:val="both"/>
         <w:rPr>
           <w:rFonts w:ascii="Helvetica" w:eastAsia="Helvetica" w:hAnsi="Helvetica" w:cs="Helvetica"/>
-          <w:lang w:val="es-MX"/>
         </w:rPr>
       </w:pPr>
     </w:p>
@@ -1057,16 +1156,22 @@
         <w:jc w:val="both"/>
         <w:rPr>
           <w:rFonts w:ascii="Helvetica" w:eastAsia="Helvetica" w:hAnsi="Helvetica" w:cs="Helvetica"/>
-          <w:lang w:val="es-MX"/>
         </w:rPr>
       </w:pPr>
       <w:r>
         <w:rPr>
           <w:rFonts w:ascii="Helvetica" w:eastAsia="Helvetica" w:hAnsi="Helvetica" w:cs="Helvetica"/>
-          <w:lang w:val="es-MX"/>
-        </w:rPr>
-        <w:t>Por ejemplo, si eliges la siguiente combinación:</w:t>
-      </w:r>
+        </w:rPr>
+        <w:t xml:space="preserve">For example, the following combination would award you a final grade of </w:t>
+      </w:r>
+      <w:proofErr w:type="gramStart"/>
+      <w:r>
+        <w:rPr>
+          <w:rFonts w:ascii="Helvetica" w:eastAsia="Helvetica" w:hAnsi="Helvetica" w:cs="Helvetica"/>
+        </w:rPr>
+        <w:t>100</w:t>
+      </w:r>
+      <w:proofErr w:type="gramEnd"/>
     </w:p>
     <w:p>
       <w:pPr>
@@ -1084,21 +1189,19 @@
         <w:rPr>
           <w:rFonts w:ascii="Helvetica" w:hAnsi="Helvetica" w:cs="Helvetica"/>
         </w:rPr>
-        <w:t xml:space="preserve">5 </w:t>
-      </w:r>
-      <w:proofErr w:type="spellStart"/>
-      <w:r>
-        <w:rPr>
-          <w:rFonts w:ascii="Helvetica" w:hAnsi="Helvetica" w:cs="Helvetica"/>
-        </w:rPr>
-        <w:t>problemas</w:t>
-      </w:r>
-      <w:proofErr w:type="spellEnd"/>
-      <w:r>
-        <w:rPr>
-          <w:rFonts w:ascii="Helvetica" w:hAnsi="Helvetica" w:cs="Helvetica"/>
-        </w:rPr>
-        <w:t xml:space="preserve"> WarmUp-2 = 10</w:t>
+        <w:t>5 WarmUp-2</w:t>
+      </w:r>
+      <w:r>
+        <w:rPr>
+          <w:rFonts w:ascii="Helvetica" w:hAnsi="Helvetica" w:cs="Helvetica"/>
+        </w:rPr>
+        <w:t xml:space="preserve"> problems</w:t>
+      </w:r>
+      <w:r>
+        <w:rPr>
+          <w:rFonts w:ascii="Helvetica" w:hAnsi="Helvetica" w:cs="Helvetica"/>
+        </w:rPr>
+        <w:t xml:space="preserve"> = 10</w:t>
       </w:r>
     </w:p>
     <w:p>
@@ -1117,21 +1220,25 @@
         <w:rPr>
           <w:rFonts w:ascii="Helvetica" w:hAnsi="Helvetica" w:cs="Helvetica"/>
         </w:rPr>
-        <w:t xml:space="preserve">2 </w:t>
-      </w:r>
-      <w:proofErr w:type="spellStart"/>
-      <w:r>
-        <w:rPr>
-          <w:rFonts w:ascii="Helvetica" w:hAnsi="Helvetica" w:cs="Helvetica"/>
-        </w:rPr>
-        <w:t>problemas</w:t>
-      </w:r>
-      <w:proofErr w:type="spellEnd"/>
-      <w:r>
-        <w:rPr>
-          <w:rFonts w:ascii="Helvetica" w:hAnsi="Helvetica" w:cs="Helvetica"/>
-        </w:rPr>
-        <w:t xml:space="preserve"> String-2 = 10</w:t>
+        <w:t xml:space="preserve">2 String-2 </w:t>
+      </w:r>
+      <w:r>
+        <w:rPr>
+          <w:rFonts w:ascii="Helvetica" w:hAnsi="Helvetica" w:cs="Helvetica"/>
+        </w:rPr>
+        <w:t>problems</w:t>
+      </w:r>
+      <w:r>
+        <w:rPr>
+          <w:rFonts w:ascii="Helvetica" w:hAnsi="Helvetica" w:cs="Helvetica"/>
+        </w:rPr>
+        <w:t xml:space="preserve"> </w:t>
+      </w:r>
+      <w:r>
+        <w:rPr>
+          <w:rFonts w:ascii="Helvetica" w:hAnsi="Helvetica" w:cs="Helvetica"/>
+        </w:rPr>
+        <w:t>= 10</w:t>
       </w:r>
     </w:p>
     <w:p>
@@ -1150,21 +1257,25 @@
         <w:rPr>
           <w:rFonts w:ascii="Helvetica" w:hAnsi="Helvetica" w:cs="Helvetica"/>
         </w:rPr>
-        <w:t xml:space="preserve">3 </w:t>
-      </w:r>
-      <w:proofErr w:type="spellStart"/>
-      <w:r>
-        <w:rPr>
-          <w:rFonts w:ascii="Helvetica" w:hAnsi="Helvetica" w:cs="Helvetica"/>
-        </w:rPr>
-        <w:t>problemas</w:t>
-      </w:r>
-      <w:proofErr w:type="spellEnd"/>
-      <w:r>
-        <w:rPr>
-          <w:rFonts w:ascii="Helvetica" w:hAnsi="Helvetica" w:cs="Helvetica"/>
-        </w:rPr>
-        <w:t xml:space="preserve"> String-3 = 30</w:t>
+        <w:t xml:space="preserve">3 String-3 </w:t>
+      </w:r>
+      <w:r>
+        <w:rPr>
+          <w:rFonts w:ascii="Helvetica" w:hAnsi="Helvetica" w:cs="Helvetica"/>
+        </w:rPr>
+        <w:t>problems</w:t>
+      </w:r>
+      <w:r>
+        <w:rPr>
+          <w:rFonts w:ascii="Helvetica" w:hAnsi="Helvetica" w:cs="Helvetica"/>
+        </w:rPr>
+        <w:t xml:space="preserve"> </w:t>
+      </w:r>
+      <w:r>
+        <w:rPr>
+          <w:rFonts w:ascii="Helvetica" w:hAnsi="Helvetica" w:cs="Helvetica"/>
+        </w:rPr>
+        <w:t>= 30</w:t>
       </w:r>
     </w:p>
     <w:p>
@@ -1183,21 +1294,25 @@
         <w:rPr>
           <w:rFonts w:ascii="Helvetica" w:hAnsi="Helvetica" w:cs="Helvetica"/>
         </w:rPr>
-        <w:t xml:space="preserve">2 </w:t>
-      </w:r>
-      <w:proofErr w:type="spellStart"/>
-      <w:r>
-        <w:rPr>
-          <w:rFonts w:ascii="Helvetica" w:hAnsi="Helvetica" w:cs="Helvetica"/>
-        </w:rPr>
-        <w:t>problemas</w:t>
-      </w:r>
-      <w:proofErr w:type="spellEnd"/>
-      <w:r>
-        <w:rPr>
-          <w:rFonts w:ascii="Helvetica" w:hAnsi="Helvetica" w:cs="Helvetica"/>
-        </w:rPr>
-        <w:t xml:space="preserve"> Logic-2 = 10</w:t>
+        <w:t xml:space="preserve">2 Logic-2 </w:t>
+      </w:r>
+      <w:r>
+        <w:rPr>
+          <w:rFonts w:ascii="Helvetica" w:hAnsi="Helvetica" w:cs="Helvetica"/>
+        </w:rPr>
+        <w:t>problems</w:t>
+      </w:r>
+      <w:r>
+        <w:rPr>
+          <w:rFonts w:ascii="Helvetica" w:hAnsi="Helvetica" w:cs="Helvetica"/>
+        </w:rPr>
+        <w:t xml:space="preserve"> </w:t>
+      </w:r>
+      <w:r>
+        <w:rPr>
+          <w:rFonts w:ascii="Helvetica" w:hAnsi="Helvetica" w:cs="Helvetica"/>
+        </w:rPr>
+        <w:t>= 10</w:t>
       </w:r>
     </w:p>
     <w:p>
@@ -1216,21 +1331,25 @@
         <w:rPr>
           <w:rFonts w:ascii="Helvetica" w:hAnsi="Helvetica" w:cs="Helvetica"/>
         </w:rPr>
-        <w:t xml:space="preserve">2 </w:t>
-      </w:r>
-      <w:proofErr w:type="spellStart"/>
-      <w:r>
-        <w:rPr>
-          <w:rFonts w:ascii="Helvetica" w:hAnsi="Helvetica" w:cs="Helvetica"/>
-        </w:rPr>
-        <w:t>problemas</w:t>
-      </w:r>
-      <w:proofErr w:type="spellEnd"/>
-      <w:r>
-        <w:rPr>
-          <w:rFonts w:ascii="Helvetica" w:hAnsi="Helvetica" w:cs="Helvetica"/>
-        </w:rPr>
-        <w:t xml:space="preserve"> Array-2 = 10</w:t>
+        <w:t xml:space="preserve">2 Array-2 </w:t>
+      </w:r>
+      <w:r>
+        <w:rPr>
+          <w:rFonts w:ascii="Helvetica" w:hAnsi="Helvetica" w:cs="Helvetica"/>
+        </w:rPr>
+        <w:t>problems</w:t>
+      </w:r>
+      <w:r>
+        <w:rPr>
+          <w:rFonts w:ascii="Helvetica" w:hAnsi="Helvetica" w:cs="Helvetica"/>
+        </w:rPr>
+        <w:t xml:space="preserve"> </w:t>
+      </w:r>
+      <w:r>
+        <w:rPr>
+          <w:rFonts w:ascii="Helvetica" w:hAnsi="Helvetica" w:cs="Helvetica"/>
+        </w:rPr>
+        <w:t>= 10</w:t>
       </w:r>
     </w:p>
     <w:p>
@@ -1249,21 +1368,25 @@
         <w:rPr>
           <w:rFonts w:ascii="Helvetica" w:hAnsi="Helvetica" w:cs="Helvetica"/>
         </w:rPr>
-        <w:t xml:space="preserve">3 </w:t>
-      </w:r>
-      <w:proofErr w:type="spellStart"/>
-      <w:r>
-        <w:rPr>
-          <w:rFonts w:ascii="Helvetica" w:hAnsi="Helvetica" w:cs="Helvetica"/>
-        </w:rPr>
-        <w:t>problemas</w:t>
-      </w:r>
-      <w:proofErr w:type="spellEnd"/>
-      <w:r>
-        <w:rPr>
-          <w:rFonts w:ascii="Helvetica" w:hAnsi="Helvetica" w:cs="Helvetica"/>
-        </w:rPr>
-        <w:t xml:space="preserve"> Array-3 = 30</w:t>
+        <w:t xml:space="preserve">3 Array-3 </w:t>
+      </w:r>
+      <w:r>
+        <w:rPr>
+          <w:rFonts w:ascii="Helvetica" w:hAnsi="Helvetica" w:cs="Helvetica"/>
+        </w:rPr>
+        <w:t>problems</w:t>
+      </w:r>
+      <w:r>
+        <w:rPr>
+          <w:rFonts w:ascii="Helvetica" w:hAnsi="Helvetica" w:cs="Helvetica"/>
+        </w:rPr>
+        <w:t xml:space="preserve"> </w:t>
+      </w:r>
+      <w:r>
+        <w:rPr>
+          <w:rFonts w:ascii="Helvetica" w:hAnsi="Helvetica" w:cs="Helvetica"/>
+        </w:rPr>
+        <w:t>= 30</w:t>
       </w:r>
     </w:p>
     <w:p>
@@ -1271,36 +1394,15 @@
         <w:jc w:val="both"/>
         <w:rPr>
           <w:rFonts w:ascii="Helvetica" w:hAnsi="Helvetica" w:cs="Helvetica"/>
-          <w:lang w:val="es-MX"/>
-        </w:rPr>
-      </w:pPr>
-      <w:r>
-        <w:rPr>
-          <w:rFonts w:ascii="Helvetica" w:hAnsi="Helvetica" w:cs="Helvetica"/>
-          <w:lang w:val="es-MX"/>
-        </w:rPr>
-        <w:t>Obtendrías un total de 10</w:t>
-      </w:r>
-      <w:r>
-        <w:rPr>
-          <w:rFonts w:ascii="Helvetica" w:hAnsi="Helvetica" w:cs="Helvetica"/>
-          <w:lang w:val="es-MX"/>
-        </w:rPr>
-        <w:t>0</w:t>
-      </w:r>
-      <w:r>
-        <w:rPr>
-          <w:rFonts w:ascii="Helvetica" w:hAnsi="Helvetica" w:cs="Helvetica"/>
-          <w:lang w:val="es-MX"/>
-        </w:rPr>
-        <w:t xml:space="preserve"> </w:t>
-      </w:r>
-      <w:r>
-        <w:rPr>
-          <w:rFonts w:ascii="Helvetica" w:hAnsi="Helvetica" w:cs="Helvetica"/>
-          <w:lang w:val="es-MX"/>
-        </w:rPr>
-        <w:t xml:space="preserve">de calificación. </w:t>
+          <w:b/>
+        </w:rPr>
+      </w:pPr>
+      <w:r>
+        <w:rPr>
+          <w:rFonts w:ascii="Helvetica" w:hAnsi="Helvetica" w:cs="Helvetica"/>
+          <w:b/>
+        </w:rPr>
+        <w:t>References</w:t>
       </w:r>
     </w:p>
     <w:p>
@@ -1308,54 +1410,53 @@
         <w:jc w:val="both"/>
         <w:rPr>
           <w:rFonts w:ascii="Helvetica" w:hAnsi="Helvetica" w:cs="Helvetica"/>
-          <w:b/>
-          <w:lang w:val="es-MX"/>
-        </w:rPr>
-      </w:pPr>
-      <w:r>
-        <w:rPr>
-          <w:rFonts w:ascii="Helvetica" w:hAnsi="Helvetica" w:cs="Helvetica"/>
-          <w:b/>
-          <w:lang w:val="es-MX"/>
-        </w:rPr>
-        <w:t>Referencias</w:t>
-      </w:r>
-    </w:p>
-    <w:p>
-      <w:pPr>
-        <w:jc w:val="both"/>
-        <w:rPr>
-          <w:rFonts w:ascii="Helvetica" w:hAnsi="Helvetica" w:cs="Helvetica"/>
-          <w:lang w:val="es-MX"/>
-        </w:rPr>
-      </w:pPr>
-      <w:r>
-        <w:rPr>
-          <w:rFonts w:ascii="Helvetica" w:hAnsi="Helvetica" w:cs="Helvetica"/>
-          <w:lang w:val="es-MX"/>
-        </w:rPr>
-        <w:t xml:space="preserve">CodingBat </w:t>
-      </w:r>
-      <w:r>
-        <w:rPr>
-          <w:rFonts w:ascii="Helvetica" w:hAnsi="Helvetica" w:cs="Helvetica"/>
-          <w:lang w:val="es-MX"/>
-        </w:rPr>
-        <w:t>tiene videos y documentos de apoyo en su página. Si están batallando con algún problema o tema en específico pueden consultarlos en</w:t>
-      </w:r>
-      <w:r>
-        <w:rPr>
-          <w:rFonts w:ascii="Helvetica" w:hAnsi="Helvetica" w:cs="Helvetica"/>
-          <w:lang w:val="es-MX"/>
-        </w:rPr>
-        <w:t xml:space="preserve">: </w:t>
-      </w:r>
-      <w:hyperlink r:id="rId10" w:history="1">
+        </w:rPr>
+      </w:pPr>
+      <w:proofErr w:type="spellStart"/>
+      <w:r>
+        <w:rPr>
+          <w:rFonts w:ascii="Helvetica" w:hAnsi="Helvetica" w:cs="Helvetica"/>
+        </w:rPr>
+        <w:t>CodingBat</w:t>
+      </w:r>
+      <w:proofErr w:type="spellEnd"/>
+      <w:r>
+        <w:rPr>
+          <w:rFonts w:ascii="Helvetica" w:hAnsi="Helvetica" w:cs="Helvetica"/>
+        </w:rPr>
+        <w:t xml:space="preserve"> </w:t>
+      </w:r>
+      <w:r>
+        <w:rPr>
+          <w:rFonts w:ascii="Helvetica" w:hAnsi="Helvetica" w:cs="Helvetica"/>
+        </w:rPr>
+        <w:t xml:space="preserve">has a help section on its website. If you are struggling with any </w:t>
+      </w:r>
+      <w:proofErr w:type="gramStart"/>
+      <w:r>
+        <w:rPr>
+          <w:rFonts w:ascii="Helvetica" w:hAnsi="Helvetica" w:cs="Helvetica"/>
+        </w:rPr>
+        <w:t>particular problem</w:t>
+      </w:r>
+      <w:proofErr w:type="gramEnd"/>
+      <w:r>
+        <w:rPr>
+          <w:rFonts w:ascii="Helvetica" w:hAnsi="Helvetica" w:cs="Helvetica"/>
+        </w:rPr>
+        <w:t xml:space="preserve"> or topic, you can find them using the following URL:</w:t>
+      </w:r>
+      <w:r>
+        <w:rPr>
+          <w:rFonts w:ascii="Helvetica" w:hAnsi="Helvetica" w:cs="Helvetica"/>
+        </w:rPr>
+        <w:t xml:space="preserve"> </w:t>
+      </w:r>
+      <w:hyperlink r:id="rId11" w:history="1">
         <w:r>
           <w:rPr>
             <w:rStyle w:val="Hyperlink"/>
             <w:rFonts w:ascii="Helvetica" w:hAnsi="Helvetica" w:cs="Helvetica"/>
-            <w:lang w:val="es-MX"/>
           </w:rPr>
           <w:t>http://codingbat.com/doc/code-help-videos.html</w:t>
         </w:r>
@@ -1363,40 +1464,47 @@
     </w:p>
     <w:p>
       <w:pPr>
-        <w:pStyle w:val="Heading2"/>
-        <w:rPr>
-          <w:rFonts w:ascii="Helvetica" w:hAnsi="Helvetica"/>
-          <w:lang w:val="es-ES"/>
-        </w:rPr>
-      </w:pPr>
-      <w:r>
-        <w:rPr>
-          <w:rFonts w:ascii="Helvetica" w:hAnsi="Helvetica"/>
-          <w:lang w:val="es-ES"/>
-        </w:rPr>
-        <w:t>Sección 3</w:t>
+        <w:spacing w:after="0" w:line="240" w:lineRule="auto"/>
+        <w:rPr>
+          <w:rFonts w:ascii="Helvetica" w:eastAsiaTheme="majorEastAsia" w:hAnsi="Helvetica" w:cstheme="majorBidi"/>
+          <w:color w:val="2F5496" w:themeColor="accent1" w:themeShade="BF"/>
+          <w:sz w:val="26"/>
+          <w:szCs w:val="26"/>
+        </w:rPr>
+      </w:pPr>
+      <w:r>
+        <w:rPr>
+          <w:rFonts w:ascii="Helvetica" w:hAnsi="Helvetica"/>
+        </w:rPr>
+        <w:br w:type="page"/>
       </w:r>
     </w:p>
     <w:p>
       <w:pPr>
-        <w:rPr>
-          <w:rFonts w:ascii="Helvetica" w:hAnsi="Helvetica"/>
-          <w:lang w:val="es-ES"/>
-        </w:rPr>
-      </w:pPr>
-      <w:r>
-        <w:rPr>
-          <w:rFonts w:ascii="Helvetica" w:hAnsi="Helvetica"/>
-          <w:lang w:val="es-ES"/>
-        </w:rPr>
-        <w:t xml:space="preserve">Diseña una </w:t>
-      </w:r>
-      <w:r>
-        <w:rPr>
-          <w:rFonts w:ascii="Helvetica" w:hAnsi="Helvetica"/>
-          <w:lang w:val="es-ES"/>
-        </w:rPr>
-        <w:t>interfaz de línea de comandos que te permita probar manualmente 4 problemas que hayas resuelto en la sección 2. La interfaz deberá realizar las siguientes acciones:</w:t>
+        <w:pStyle w:val="Heading2"/>
+        <w:rPr>
+          <w:rFonts w:ascii="Helvetica" w:hAnsi="Helvetica"/>
+        </w:rPr>
+      </w:pPr>
+      <w:r>
+        <w:rPr>
+          <w:rFonts w:ascii="Helvetica" w:hAnsi="Helvetica"/>
+        </w:rPr>
+        <w:lastRenderedPageBreak/>
+        <w:t>Section 3</w:t>
+      </w:r>
+    </w:p>
+    <w:p>
+      <w:pPr>
+        <w:rPr>
+          <w:rFonts w:ascii="Helvetica" w:hAnsi="Helvetica"/>
+        </w:rPr>
+      </w:pPr>
+      <w:r>
+        <w:rPr>
+          <w:rFonts w:ascii="Helvetica" w:hAnsi="Helvetica"/>
+        </w:rPr>
+        <w:t>Design a command line interface program that allows you to manually test 4 of the problems you have solved. The command line interface should allow you to perform the following actions:</w:t>
       </w:r>
     </w:p>
     <w:p>
@@ -1404,19 +1512,23 @@
         <w:pStyle w:val="ListParagraph"/>
         <w:numPr>
           <w:ilvl w:val="0"/>
-          <w:numId w:val="12"/>
+          <w:numId w:val="13"/>
         </w:numPr>
         <w:rPr>
           <w:rFonts w:ascii="Helvetica" w:hAnsi="Helvetica"/>
-          <w:lang w:val="es-ES"/>
-        </w:rPr>
-      </w:pPr>
-      <w:r>
-        <w:rPr>
-          <w:rFonts w:ascii="Helvetica" w:hAnsi="Helvetica"/>
-          <w:lang w:val="es-ES"/>
-        </w:rPr>
-        <w:t>Desplegar en la consola un menú de opciones con los problemas a resolver.</w:t>
+        </w:rPr>
+      </w:pPr>
+      <w:r>
+        <w:rPr>
+          <w:rFonts w:ascii="Helvetica" w:hAnsi="Helvetica"/>
+        </w:rPr>
+        <w:t>Display list of problems to solve</w:t>
+      </w:r>
+      <w:r>
+        <w:rPr>
+          <w:rFonts w:ascii="Helvetica" w:hAnsi="Helvetica"/>
+        </w:rPr>
+        <w:t xml:space="preserve"> and allow the user to select one.</w:t>
       </w:r>
     </w:p>
     <w:p>
@@ -1424,19 +1536,17 @@
         <w:pStyle w:val="ListParagraph"/>
         <w:numPr>
           <w:ilvl w:val="0"/>
-          <w:numId w:val="12"/>
+          <w:numId w:val="13"/>
         </w:numPr>
         <w:rPr>
           <w:rFonts w:ascii="Helvetica" w:hAnsi="Helvetica"/>
-          <w:lang w:val="es-ES"/>
-        </w:rPr>
-      </w:pPr>
-      <w:r>
-        <w:rPr>
-          <w:rFonts w:ascii="Helvetica" w:hAnsi="Helvetica"/>
-          <w:lang w:val="es-ES"/>
-        </w:rPr>
-        <w:t>Verificar que la opción seleccionada sea válida. Si el usuario no selecciona una opción válida, no podrá avanzar.</w:t>
+        </w:rPr>
+      </w:pPr>
+      <w:r>
+        <w:rPr>
+          <w:rFonts w:ascii="Helvetica" w:hAnsi="Helvetica"/>
+        </w:rPr>
+        <w:t>Validate that the selected problem is valid. Without selecting a valid option, the program will not allow you to advance.</w:t>
       </w:r>
     </w:p>
     <w:p>
@@ -1444,19 +1554,17 @@
         <w:pStyle w:val="ListParagraph"/>
         <w:numPr>
           <w:ilvl w:val="0"/>
-          <w:numId w:val="12"/>
+          <w:numId w:val="13"/>
         </w:numPr>
         <w:rPr>
           <w:rFonts w:ascii="Helvetica" w:hAnsi="Helvetica"/>
-          <w:lang w:val="es-ES"/>
-        </w:rPr>
-      </w:pPr>
-      <w:r>
-        <w:rPr>
-          <w:rFonts w:ascii="Helvetica" w:hAnsi="Helvetica"/>
-          <w:lang w:val="es-ES"/>
-        </w:rPr>
-        <w:t>Capturar la información necesaria desde la línea de comandos para resolver el problema seleccionado. Dependiendo de los problemas elegidos, será la información que se tendrá que capturar desde la consola.</w:t>
+        </w:rPr>
+      </w:pPr>
+      <w:r>
+        <w:rPr>
+          <w:rFonts w:ascii="Helvetica" w:hAnsi="Helvetica"/>
+        </w:rPr>
+        <w:t>Capture the necessary inputs to run the selected program.</w:t>
       </w:r>
     </w:p>
     <w:p>
@@ -1464,19 +1572,17 @@
         <w:pStyle w:val="ListParagraph"/>
         <w:numPr>
           <w:ilvl w:val="0"/>
-          <w:numId w:val="12"/>
+          <w:numId w:val="13"/>
         </w:numPr>
         <w:rPr>
           <w:rFonts w:ascii="Helvetica" w:hAnsi="Helvetica"/>
-          <w:lang w:val="es-ES"/>
-        </w:rPr>
-      </w:pPr>
-      <w:r>
-        <w:rPr>
-          <w:rFonts w:ascii="Helvetica" w:hAnsi="Helvetica"/>
-          <w:lang w:val="es-ES"/>
-        </w:rPr>
-        <w:t>Desplegar en la consola los resultados del problema.</w:t>
+        </w:rPr>
+      </w:pPr>
+      <w:r>
+        <w:rPr>
+          <w:rFonts w:ascii="Helvetica" w:hAnsi="Helvetica"/>
+        </w:rPr>
+        <w:t>Display the program results.</w:t>
       </w:r>
     </w:p>
     <w:p>
@@ -1484,29 +1590,18 @@
         <w:pStyle w:val="ListParagraph"/>
         <w:numPr>
           <w:ilvl w:val="0"/>
-          <w:numId w:val="12"/>
+          <w:numId w:val="13"/>
         </w:numPr>
         <w:rPr>
           <w:rFonts w:ascii="Helvetica" w:hAnsi="Helvetica"/>
-          <w:lang w:val="es-ES"/>
-        </w:rPr>
-      </w:pPr>
-      <w:r>
-        <w:rPr>
-          <w:rFonts w:ascii="Helvetica" w:hAnsi="Helvetica"/>
-          <w:lang w:val="es-ES"/>
-        </w:rPr>
-        <w:t xml:space="preserve">Al terminar de ejecutar un problema, se le presentará al usuario la opción de continuar ejecutando otro problema. </w:t>
-      </w:r>
-      <w:r>
-        <w:rPr>
-          <w:rFonts w:ascii="Helvetica" w:hAnsi="Helvetica"/>
-          <w:lang w:val="es-ES"/>
-        </w:rPr>
-        <w:t>El usuario tendrá la opción de seleccionar un problema, o terminar la ejecución del programa.</w:t>
-      </w:r>
-      <w:bookmarkStart w:id="0" w:name="_GoBack"/>
-      <w:bookmarkEnd w:id="0"/>
+        </w:rPr>
+      </w:pPr>
+      <w:r>
+        <w:rPr>
+          <w:rFonts w:ascii="Helvetica" w:hAnsi="Helvetica"/>
+        </w:rPr>
+        <w:t>Ask the user if they want to execute another problem. If yes, then program should repeat from Step 1.</w:t>
+      </w:r>
     </w:p>
     <w:sectPr>
       <w:pgSz w:w="12240" w:h="15840"/>
@@ -1519,7 +1614,7 @@
 </file>
 
 <file path=word/numbering.xml><?xml version="1.0" encoding="utf-8"?>
-<w:numbering xmlns:wpc="http://schemas.microsoft.com/office/word/2010/wordprocessingCanvas" xmlns:cx="http://schemas.microsoft.com/office/drawing/2014/chartex" xmlns:cx1="http://schemas.microsoft.com/office/drawing/2015/9/8/chartex" xmlns:cx2="http://schemas.microsoft.com/office/drawing/2015/10/21/chartex" xmlns:cx3="http://schemas.microsoft.com/office/drawing/2016/5/9/chartex" xmlns:cx4="http://schemas.microsoft.com/office/drawing/2016/5/10/chartex" xmlns:cx5="http://schemas.microsoft.com/office/drawing/2016/5/11/chartex" xmlns:cx6="http://schemas.microsoft.com/office/drawing/2016/5/12/chartex" xmlns:cx7="http://schemas.microsoft.com/office/drawing/2016/5/13/chartex" xmlns:cx8="http://schemas.microsoft.com/office/drawing/2016/5/14/chartex" xmlns:mc="http://schemas.openxmlformats.org/markup-compatibility/2006" xmlns:aink="http://schemas.microsoft.com/office/drawing/2016/ink" xmlns:am3d="http://schemas.microsoft.com/office/drawing/2017/model3d" xmlns:o="urn:schemas-microsoft-com:office:office" xmlns:r="http://schemas.openxmlformats.org/officeDocument/2006/relationships" xmlns:m="http://schemas.openxmlformats.org/officeDocument/2006/math" xmlns:v="urn:schemas-microsoft-com:vml" xmlns:wp14="http://schemas.microsoft.com/office/word/2010/wordprocessingDrawing" xmlns:wp="http://schemas.openxmlformats.org/drawingml/2006/wordprocessingDrawing" xmlns:w10="urn:schemas-microsoft-com:office:word" xmlns:w="http://schemas.openxmlformats.org/wordprocessingml/2006/main" xmlns:w14="http://schemas.microsoft.com/office/word/2010/wordml" xmlns:w15="http://schemas.microsoft.com/office/word/2012/wordml" xmlns:w16cex="http://schemas.microsoft.com/office/word/2018/wordml/cex" xmlns:w16cid="http://schemas.microsoft.com/office/word/2016/wordml/cid" xmlns:w16="http://schemas.microsoft.com/office/word/2018/wordml" xmlns:w16se="http://schemas.microsoft.com/office/word/2015/wordml/symex" xmlns:wpg="http://schemas.microsoft.com/office/word/2010/wordprocessingGroup" xmlns:wpi="http://schemas.microsoft.com/office/word/2010/wordprocessingInk" xmlns:wne="http://schemas.microsoft.com/office/word/2006/wordml" xmlns:wps="http://schemas.microsoft.com/office/word/2010/wordprocessingShape" mc:Ignorable="w14 w15 w16se w16cid w16 w16cex wp14">
+<w:numbering xmlns:wpc="http://schemas.microsoft.com/office/word/2010/wordprocessingCanvas" xmlns:cx="http://schemas.microsoft.com/office/drawing/2014/chartex" xmlns:cx1="http://schemas.microsoft.com/office/drawing/2015/9/8/chartex" xmlns:cx2="http://schemas.microsoft.com/office/drawing/2015/10/21/chartex" xmlns:cx3="http://schemas.microsoft.com/office/drawing/2016/5/9/chartex" xmlns:cx4="http://schemas.microsoft.com/office/drawing/2016/5/10/chartex" xmlns:cx5="http://schemas.microsoft.com/office/drawing/2016/5/11/chartex" xmlns:cx6="http://schemas.microsoft.com/office/drawing/2016/5/12/chartex" xmlns:cx7="http://schemas.microsoft.com/office/drawing/2016/5/13/chartex" xmlns:cx8="http://schemas.microsoft.com/office/drawing/2016/5/14/chartex" xmlns:mc="http://schemas.openxmlformats.org/markup-compatibility/2006" xmlns:aink="http://schemas.microsoft.com/office/drawing/2016/ink" xmlns:am3d="http://schemas.microsoft.com/office/drawing/2017/model3d" xmlns:o="urn:schemas-microsoft-com:office:office" xmlns:oel="http://schemas.microsoft.com/office/2019/extlst" xmlns:r="http://schemas.openxmlformats.org/officeDocument/2006/relationships" xmlns:m="http://schemas.openxmlformats.org/officeDocument/2006/math" xmlns:v="urn:schemas-microsoft-com:vml" xmlns:wp14="http://schemas.microsoft.com/office/word/2010/wordprocessingDrawing" xmlns:wp="http://schemas.openxmlformats.org/drawingml/2006/wordprocessingDrawing" xmlns:w10="urn:schemas-microsoft-com:office:word" xmlns:w="http://schemas.openxmlformats.org/wordprocessingml/2006/main" xmlns:w14="http://schemas.microsoft.com/office/word/2010/wordml" xmlns:w15="http://schemas.microsoft.com/office/word/2012/wordml" xmlns:w16cex="http://schemas.microsoft.com/office/word/2018/wordml/cex" xmlns:w16cid="http://schemas.microsoft.com/office/word/2016/wordml/cid" xmlns:w16="http://schemas.microsoft.com/office/word/2018/wordml" xmlns:w16sdtdh="http://schemas.microsoft.com/office/word/2020/wordml/sdtdatahash" xmlns:w16se="http://schemas.microsoft.com/office/word/2015/wordml/symex" xmlns:wpg="http://schemas.microsoft.com/office/word/2010/wordprocessingGroup" xmlns:wpi="http://schemas.microsoft.com/office/word/2010/wordprocessingInk" xmlns:wne="http://schemas.microsoft.com/office/word/2006/wordml" xmlns:wps="http://schemas.microsoft.com/office/word/2010/wordprocessingShape" mc:Ignorable="w14 w15 w16se w16cid w16 w16cex w16sdtdh wp14">
   <w:abstractNum w:abstractNumId="0" w15:restartNumberingAfterBreak="0">
     <w:nsid w:val="012B0BB6"/>
     <w:multiLevelType w:val="hybridMultilevel"/>
@@ -2086,6 +2181,119 @@
     </w:lvl>
   </w:abstractNum>
   <w:abstractNum w:abstractNumId="5" w15:restartNumberingAfterBreak="0">
+    <w:nsid w:val="32117CEA"/>
+    <w:multiLevelType w:val="hybridMultilevel"/>
+    <w:tmpl w:val="D83034C6"/>
+    <w:lvl w:ilvl="0" w:tplc="0409000F">
+      <w:start w:val="1"/>
+      <w:numFmt w:val="decimal"/>
+      <w:lvlText w:val="%1."/>
+      <w:lvlJc w:val="left"/>
+      <w:pPr>
+        <w:ind w:left="720" w:hanging="360"/>
+      </w:pPr>
+      <w:rPr>
+        <w:rFonts w:hint="default"/>
+      </w:rPr>
+    </w:lvl>
+    <w:lvl w:ilvl="1" w:tplc="FFFFFFFF" w:tentative="1">
+      <w:start w:val="1"/>
+      <w:numFmt w:val="bullet"/>
+      <w:lvlText w:val="o"/>
+      <w:lvlJc w:val="left"/>
+      <w:pPr>
+        <w:ind w:left="1440" w:hanging="360"/>
+      </w:pPr>
+      <w:rPr>
+        <w:rFonts w:ascii="Courier New" w:hAnsi="Courier New" w:cs="Courier New" w:hint="default"/>
+      </w:rPr>
+    </w:lvl>
+    <w:lvl w:ilvl="2" w:tplc="FFFFFFFF" w:tentative="1">
+      <w:start w:val="1"/>
+      <w:numFmt w:val="bullet"/>
+      <w:lvlText w:val=""/>
+      <w:lvlJc w:val="left"/>
+      <w:pPr>
+        <w:ind w:left="2160" w:hanging="360"/>
+      </w:pPr>
+      <w:rPr>
+        <w:rFonts w:ascii="Wingdings" w:hAnsi="Wingdings" w:hint="default"/>
+      </w:rPr>
+    </w:lvl>
+    <w:lvl w:ilvl="3" w:tplc="FFFFFFFF" w:tentative="1">
+      <w:start w:val="1"/>
+      <w:numFmt w:val="bullet"/>
+      <w:lvlText w:val=""/>
+      <w:lvlJc w:val="left"/>
+      <w:pPr>
+        <w:ind w:left="2880" w:hanging="360"/>
+      </w:pPr>
+      <w:rPr>
+        <w:rFonts w:ascii="Symbol" w:hAnsi="Symbol" w:hint="default"/>
+      </w:rPr>
+    </w:lvl>
+    <w:lvl w:ilvl="4" w:tplc="FFFFFFFF" w:tentative="1">
+      <w:start w:val="1"/>
+      <w:numFmt w:val="bullet"/>
+      <w:lvlText w:val="o"/>
+      <w:lvlJc w:val="left"/>
+      <w:pPr>
+        <w:ind w:left="3600" w:hanging="360"/>
+      </w:pPr>
+      <w:rPr>
+        <w:rFonts w:ascii="Courier New" w:hAnsi="Courier New" w:cs="Courier New" w:hint="default"/>
+      </w:rPr>
+    </w:lvl>
+    <w:lvl w:ilvl="5" w:tplc="FFFFFFFF" w:tentative="1">
+      <w:start w:val="1"/>
+      <w:numFmt w:val="bullet"/>
+      <w:lvlText w:val=""/>
+      <w:lvlJc w:val="left"/>
+      <w:pPr>
+        <w:ind w:left="4320" w:hanging="360"/>
+      </w:pPr>
+      <w:rPr>
+        <w:rFonts w:ascii="Wingdings" w:hAnsi="Wingdings" w:hint="default"/>
+      </w:rPr>
+    </w:lvl>
+    <w:lvl w:ilvl="6" w:tplc="FFFFFFFF" w:tentative="1">
+      <w:start w:val="1"/>
+      <w:numFmt w:val="bullet"/>
+      <w:lvlText w:val=""/>
+      <w:lvlJc w:val="left"/>
+      <w:pPr>
+        <w:ind w:left="5040" w:hanging="360"/>
+      </w:pPr>
+      <w:rPr>
+        <w:rFonts w:ascii="Symbol" w:hAnsi="Symbol" w:hint="default"/>
+      </w:rPr>
+    </w:lvl>
+    <w:lvl w:ilvl="7" w:tplc="FFFFFFFF" w:tentative="1">
+      <w:start w:val="1"/>
+      <w:numFmt w:val="bullet"/>
+      <w:lvlText w:val="o"/>
+      <w:lvlJc w:val="left"/>
+      <w:pPr>
+        <w:ind w:left="5760" w:hanging="360"/>
+      </w:pPr>
+      <w:rPr>
+        <w:rFonts w:ascii="Courier New" w:hAnsi="Courier New" w:cs="Courier New" w:hint="default"/>
+      </w:rPr>
+    </w:lvl>
+    <w:lvl w:ilvl="8" w:tplc="FFFFFFFF" w:tentative="1">
+      <w:start w:val="1"/>
+      <w:numFmt w:val="bullet"/>
+      <w:lvlText w:val=""/>
+      <w:lvlJc w:val="left"/>
+      <w:pPr>
+        <w:ind w:left="6480" w:hanging="360"/>
+      </w:pPr>
+      <w:rPr>
+        <w:rFonts w:ascii="Wingdings" w:hAnsi="Wingdings" w:hint="default"/>
+      </w:rPr>
+    </w:lvl>
+  </w:abstractNum>
+  <w:abstractNum w:abstractNumId="6" w15:restartNumberingAfterBreak="0">
     <w:nsid w:val="48A6393B"/>
     <w:multiLevelType w:val="hybridMultilevel"/>
     <w:tmpl w:val="4204EE22"/>
@@ -2174,7 +2382,7 @@
       </w:pPr>
     </w:lvl>
   </w:abstractNum>
-  <w:abstractNum w:abstractNumId="6" w15:restartNumberingAfterBreak="0">
+  <w:abstractNum w:abstractNumId="7" w15:restartNumberingAfterBreak="0">
     <w:nsid w:val="56C05076"/>
     <w:multiLevelType w:val="hybridMultilevel"/>
     <w:tmpl w:val="0BA6404A"/>
@@ -2287,7 +2495,7 @@
       </w:rPr>
     </w:lvl>
   </w:abstractNum>
-  <w:abstractNum w:abstractNumId="7" w15:restartNumberingAfterBreak="0">
+  <w:abstractNum w:abstractNumId="8" w15:restartNumberingAfterBreak="0">
     <w:nsid w:val="5ADE4ADC"/>
     <w:multiLevelType w:val="hybridMultilevel"/>
     <w:tmpl w:val="3E8E27BE"/>
@@ -2400,7 +2608,7 @@
       </w:rPr>
     </w:lvl>
   </w:abstractNum>
-  <w:abstractNum w:abstractNumId="8" w15:restartNumberingAfterBreak="0">
+  <w:abstractNum w:abstractNumId="9" w15:restartNumberingAfterBreak="0">
     <w:nsid w:val="6FC77EDE"/>
     <w:multiLevelType w:val="hybridMultilevel"/>
     <w:tmpl w:val="BD48F784"/>
@@ -2513,7 +2721,7 @@
       </w:rPr>
     </w:lvl>
   </w:abstractNum>
-  <w:abstractNum w:abstractNumId="9" w15:restartNumberingAfterBreak="0">
+  <w:abstractNum w:abstractNumId="10" w15:restartNumberingAfterBreak="0">
     <w:nsid w:val="74CF6C74"/>
     <w:multiLevelType w:val="hybridMultilevel"/>
     <w:tmpl w:val="E64A65FC"/>
@@ -2626,7 +2834,7 @@
       </w:rPr>
     </w:lvl>
   </w:abstractNum>
-  <w:abstractNum w:abstractNumId="10" w15:restartNumberingAfterBreak="0">
+  <w:abstractNum w:abstractNumId="11" w15:restartNumberingAfterBreak="0">
     <w:nsid w:val="7B634BCB"/>
     <w:multiLevelType w:val="hybridMultilevel"/>
     <w:tmpl w:val="4204EE22"/>
@@ -2715,7 +2923,7 @@
       </w:pPr>
     </w:lvl>
   </w:abstractNum>
-  <w:abstractNum w:abstractNumId="11" w15:restartNumberingAfterBreak="0">
+  <w:abstractNum w:abstractNumId="12" w15:restartNumberingAfterBreak="0">
     <w:nsid w:val="7C5E7710"/>
     <w:multiLevelType w:val="hybridMultilevel"/>
     <w:tmpl w:val="FD0ECD68"/>
@@ -2828,47 +3036,50 @@
       </w:rPr>
     </w:lvl>
   </w:abstractNum>
-  <w:num w:numId="1">
+  <w:num w:numId="1" w16cid:durableId="2082215847">
+    <w:abstractNumId w:val="7"/>
+  </w:num>
+  <w:num w:numId="2" w16cid:durableId="298730812">
+    <w:abstractNumId w:val="10"/>
+  </w:num>
+  <w:num w:numId="3" w16cid:durableId="880216201">
+    <w:abstractNumId w:val="8"/>
+  </w:num>
+  <w:num w:numId="4" w16cid:durableId="1112751204">
+    <w:abstractNumId w:val="1"/>
+  </w:num>
+  <w:num w:numId="5" w16cid:durableId="858852254">
+    <w:abstractNumId w:val="2"/>
+  </w:num>
+  <w:num w:numId="6" w16cid:durableId="611206611">
+    <w:abstractNumId w:val="9"/>
+  </w:num>
+  <w:num w:numId="7" w16cid:durableId="1999654341">
+    <w:abstractNumId w:val="0"/>
+  </w:num>
+  <w:num w:numId="8" w16cid:durableId="1015305505">
+    <w:abstractNumId w:val="11"/>
+  </w:num>
+  <w:num w:numId="9" w16cid:durableId="1098016749">
+    <w:abstractNumId w:val="12"/>
+  </w:num>
+  <w:num w:numId="10" w16cid:durableId="928544211">
+    <w:abstractNumId w:val="4"/>
+  </w:num>
+  <w:num w:numId="11" w16cid:durableId="1803494441">
     <w:abstractNumId w:val="6"/>
   </w:num>
-  <w:num w:numId="2">
-    <w:abstractNumId w:val="9"/>
+  <w:num w:numId="12" w16cid:durableId="1400251595">
+    <w:abstractNumId w:val="3"/>
   </w:num>
-  <w:num w:numId="3">
-    <w:abstractNumId w:val="7"/>
-  </w:num>
-  <w:num w:numId="4">
-    <w:abstractNumId w:val="1"/>
-  </w:num>
-  <w:num w:numId="5">
-    <w:abstractNumId w:val="2"/>
-  </w:num>
-  <w:num w:numId="6">
-    <w:abstractNumId w:val="8"/>
-  </w:num>
-  <w:num w:numId="7">
-    <w:abstractNumId w:val="0"/>
-  </w:num>
-  <w:num w:numId="8">
-    <w:abstractNumId w:val="10"/>
-  </w:num>
-  <w:num w:numId="9">
-    <w:abstractNumId w:val="11"/>
-  </w:num>
-  <w:num w:numId="10">
-    <w:abstractNumId w:val="4"/>
-  </w:num>
-  <w:num w:numId="11">
+  <w:num w:numId="13" w16cid:durableId="1721200586">
     <w:abstractNumId w:val="5"/>
-  </w:num>
-  <w:num w:numId="12">
-    <w:abstractNumId w:val="3"/>
   </w:num>
 </w:numbering>
 </file>
 
 <file path=word/styles.xml><?xml version="1.0" encoding="utf-8"?>
-<w:styles xmlns:mc="http://schemas.openxmlformats.org/markup-compatibility/2006" xmlns:r="http://schemas.openxmlformats.org/officeDocument/2006/relationships" xmlns:w="http://schemas.openxmlformats.org/wordprocessingml/2006/main" xmlns:w14="http://schemas.microsoft.com/office/word/2010/wordml" xmlns:w15="http://schemas.microsoft.com/office/word/2012/wordml" xmlns:w16cex="http://schemas.microsoft.com/office/word/2018/wordml/cex" xmlns:w16cid="http://schemas.microsoft.com/office/word/2016/wordml/cid" xmlns:w16="http://schemas.microsoft.com/office/word/2018/wordml" xmlns:w16se="http://schemas.microsoft.com/office/word/2015/wordml/symex" mc:Ignorable="w14 w15 w16se w16cid w16 w16cex">
+<w:styles xmlns:mc="http://schemas.openxmlformats.org/markup-compatibility/2006" xmlns:r="http://schemas.openxmlformats.org/officeDocument/2006/relationships" xmlns:w="http://schemas.openxmlformats.org/wordprocessingml/2006/main" xmlns:w14="http://schemas.microsoft.com/office/word/2010/wordml" xmlns:w15="http://schemas.microsoft.com/office/word/2012/wordml" xmlns:w16cex="http://schemas.microsoft.com/office/word/2018/wordml/cex" xmlns:w16cid="http://schemas.microsoft.com/office/word/2016/wordml/cid" xmlns:w16="http://schemas.microsoft.com/office/word/2018/wordml" xmlns:w16sdtdh="http://schemas.microsoft.com/office/word/2020/wordml/sdtdatahash" xmlns:w16se="http://schemas.microsoft.com/office/word/2015/wordml/symex" mc:Ignorable="w14 w15 w16se w16cid w16 w16cex w16sdtdh">
   <w:docDefaults>
     <w:rPrDefault>
       <w:rPr>

</xml_diff>